<commit_message>
them nguon thong tin
</commit_message>
<xml_diff>
--- a/su khac nhau giua bieu dien thong tin va truc quan hoa thong tin.docx
+++ b/su khac nhau giua bieu dien thong tin va truc quan hoa thong tin.docx
@@ -461,8 +461,6 @@
       <w:r>
         <w:t xml:space="preserve"> tin.</w:t>
       </w:r>
-      <w:bookmarkStart w:id="0" w:name="_GoBack"/>
-      <w:bookmarkEnd w:id="0"/>
     </w:p>
     <w:p/>
     <w:p>
@@ -894,6 +892,29 @@
       <w:r>
         <w:t xml:space="preserve"> tin.</w:t>
       </w:r>
+    </w:p>
+    <w:p>
+      <w:pPr>
+        <w:pStyle w:val="ListParagraph"/>
+      </w:pPr>
+    </w:p>
+    <w:p>
+      <w:pPr>
+        <w:pStyle w:val="ListParagraph"/>
+      </w:pPr>
+      <w:proofErr w:type="spellStart"/>
+      <w:r>
+        <w:t>Nguồn</w:t>
+      </w:r>
+      <w:proofErr w:type="spellEnd"/>
+      <w:r>
+        <w:t xml:space="preserve">: </w:t>
+      </w:r>
+      <w:r>
+        <w:t>http://vienthongke.vn/attachments/article/2494/Bai6.So5.2016.pdf</w:t>
+      </w:r>
+      <w:bookmarkStart w:id="0" w:name="_GoBack"/>
+      <w:bookmarkEnd w:id="0"/>
     </w:p>
     <w:p/>
     <w:p/>

</xml_diff>